<commit_message>
Added favicon and updated resume
</commit_message>
<xml_diff>
--- a/downloads/RyanShafiResume.docx
+++ b/downloads/RyanShafiResume.docx
@@ -92,7 +92,7 @@
         <w:rPr>
           <w:rFonts w:ascii="Times New Roman" w:hAnsi="Times New Roman"/>
         </w:rPr>
-        <w:t>ryanshafi.com</w:t>
+        <w:t>https://r-s-hafi.github.io/</w:t>
       </w:r>
     </w:p>
     <w:p>
@@ -726,21 +726,7 @@
         <w:rPr>
           <w:rFonts w:ascii="Times New Roman" w:hAnsi="Times New Roman"/>
         </w:rPr>
-        <w:t xml:space="preserve">Created a new piping and instrumentation diagram (P&amp;ID) </w:t>
-      </w:r>
-      <w:proofErr w:type="gramStart"/>
-      <w:r>
-        <w:rPr>
-          <w:rFonts w:ascii="Times New Roman" w:hAnsi="Times New Roman"/>
-        </w:rPr>
-        <w:t>as-built</w:t>
-      </w:r>
-      <w:proofErr w:type="gramEnd"/>
-      <w:r>
-        <w:rPr>
-          <w:rFonts w:ascii="Times New Roman" w:hAnsi="Times New Roman"/>
-        </w:rPr>
-        <w:t xml:space="preserve"> for pump house supplying fire and cooling water to site using BricsCAD software</w:t>
+        <w:t>Created a new piping and instrumentation diagram (P&amp;ID) as-built for pump house supplying fire and cooling water to site using BricsCAD software</w:t>
       </w:r>
     </w:p>
     <w:p>
@@ -1237,39 +1223,7 @@
           <w:rFonts w:ascii="Times New Roman" w:hAnsi="Times New Roman"/>
           <w:lang w:eastAsia="zh-CN"/>
         </w:rPr>
-        <w:t xml:space="preserve">Engineering Software: APEN Plus, AutoCAD, </w:t>
-      </w:r>
-      <w:proofErr w:type="spellStart"/>
-      <w:r>
-        <w:rPr>
-          <w:rFonts w:ascii="Times New Roman" w:hAnsi="Times New Roman"/>
-          <w:lang w:eastAsia="zh-CN"/>
-        </w:rPr>
-        <w:t>BricsCAD</w:t>
-      </w:r>
-      <w:proofErr w:type="spellEnd"/>
-      <w:r>
-        <w:rPr>
-          <w:rFonts w:ascii="Times New Roman" w:hAnsi="Times New Roman"/>
-          <w:lang w:eastAsia="zh-CN"/>
-        </w:rPr>
-        <w:t xml:space="preserve">, SolidWorks, Siemens NX, MS 365, </w:t>
-      </w:r>
-      <w:proofErr w:type="spellStart"/>
-      <w:r>
-        <w:rPr>
-          <w:rFonts w:ascii="Times New Roman" w:hAnsi="Times New Roman"/>
-          <w:lang w:eastAsia="zh-CN"/>
-        </w:rPr>
-        <w:t>Seeq</w:t>
-      </w:r>
-      <w:proofErr w:type="spellEnd"/>
-      <w:r>
-        <w:rPr>
-          <w:rFonts w:ascii="Times New Roman" w:hAnsi="Times New Roman"/>
-          <w:lang w:eastAsia="zh-CN"/>
-        </w:rPr>
-        <w:t>, GMARS</w:t>
+        <w:t>Engineering Software: APEN Plus, AutoCAD, BricsCAD, SolidWorks, Siemens NX, MS 365, Seeq, GMARS</w:t>
       </w:r>
     </w:p>
     <w:p>
@@ -1309,23 +1263,7 @@
           <w:rFonts w:ascii="Times New Roman" w:hAnsi="Times New Roman"/>
           <w:lang w:eastAsia="zh-CN"/>
         </w:rPr>
-        <w:t>Programming: Python, HTML/CSS, JavaScript (learning) | PyQt5, matplotlib | APIs (</w:t>
-      </w:r>
-      <w:proofErr w:type="spellStart"/>
-      <w:r>
-        <w:rPr>
-          <w:rFonts w:ascii="Times New Roman" w:hAnsi="Times New Roman"/>
-          <w:lang w:eastAsia="zh-CN"/>
-        </w:rPr>
-        <w:t>yfinance</w:t>
-      </w:r>
-      <w:proofErr w:type="spellEnd"/>
-      <w:r>
-        <w:rPr>
-          <w:rFonts w:ascii="Times New Roman" w:hAnsi="Times New Roman"/>
-          <w:lang w:eastAsia="zh-CN"/>
-        </w:rPr>
-        <w:t>, OpenAI) | Git/GitHub</w:t>
+        <w:t>Programming: Python, HTML/CSS, JavaScript (learning) | PyQt5, matplotlib | APIs (yfinance, OpenAI) | Git/GitHub</w:t>
       </w:r>
     </w:p>
     <w:sectPr>

</xml_diff>